<commit_message>
modifique algunas cosas q se mostraban
</commit_message>
<xml_diff>
--- a/02. Modelado de Requerimientos/Modelo de Casos De Uso/Trazos/Compras/014_Consultar_Proveedor.docx
+++ b/02. Modelado de Requerimientos/Modelo de Casos De Uso/Trazos/Compras/014_Consultar_Proveedor.docx
@@ -1789,8 +1789,6 @@
               </w:numPr>
               <w:ind w:hanging="198"/>
             </w:pPr>
-            <w:bookmarkStart w:id="1" w:name="_GoBack"/>
-            <w:bookmarkEnd w:id="1"/>
             <w:r>
               <w:t>Fin del CU.</w:t>
             </w:r>
@@ -1968,8 +1966,10 @@
           </w:tcPr>
           <w:p>
             <w:r>
-              <w:t>CU 019. Consultar Catalogo Proveedor.</w:t>
-            </w:r>
+              <w:t>No aplica</w:t>
+            </w:r>
+            <w:bookmarkStart w:id="1" w:name="_GoBack"/>
+            <w:bookmarkEnd w:id="1"/>
           </w:p>
         </w:tc>
       </w:tr>
@@ -3025,34 +3025,34 @@
         <a:sysClr val="window" lastClr="FFFFFF"/>
       </a:lt1>
       <a:dk2>
-        <a:srgbClr xmlns:mc="http://schemas.openxmlformats.org/markup-compatibility/2006" xmlns:a14="http://schemas.microsoft.com/office/drawing/2010/main" val="1F497D" mc:Ignorable=""/>
+        <a:srgbClr val="1F497D"/>
       </a:dk2>
       <a:lt2>
-        <a:srgbClr xmlns:mc="http://schemas.openxmlformats.org/markup-compatibility/2006" xmlns:a14="http://schemas.microsoft.com/office/drawing/2010/main" val="EEECE1" mc:Ignorable=""/>
+        <a:srgbClr val="EEECE1"/>
       </a:lt2>
       <a:accent1>
-        <a:srgbClr xmlns:mc="http://schemas.openxmlformats.org/markup-compatibility/2006" xmlns:a14="http://schemas.microsoft.com/office/drawing/2010/main" val="4F81BD" mc:Ignorable=""/>
+        <a:srgbClr val="4F81BD"/>
       </a:accent1>
       <a:accent2>
-        <a:srgbClr xmlns:mc="http://schemas.openxmlformats.org/markup-compatibility/2006" xmlns:a14="http://schemas.microsoft.com/office/drawing/2010/main" val="C0504D" mc:Ignorable=""/>
+        <a:srgbClr val="C0504D"/>
       </a:accent2>
       <a:accent3>
-        <a:srgbClr xmlns:mc="http://schemas.openxmlformats.org/markup-compatibility/2006" xmlns:a14="http://schemas.microsoft.com/office/drawing/2010/main" val="9BBB59" mc:Ignorable=""/>
+        <a:srgbClr val="9BBB59"/>
       </a:accent3>
       <a:accent4>
-        <a:srgbClr xmlns:mc="http://schemas.openxmlformats.org/markup-compatibility/2006" xmlns:a14="http://schemas.microsoft.com/office/drawing/2010/main" val="8064A2" mc:Ignorable=""/>
+        <a:srgbClr val="8064A2"/>
       </a:accent4>
       <a:accent5>
-        <a:srgbClr xmlns:mc="http://schemas.openxmlformats.org/markup-compatibility/2006" xmlns:a14="http://schemas.microsoft.com/office/drawing/2010/main" val="4BACC6" mc:Ignorable=""/>
+        <a:srgbClr val="4BACC6"/>
       </a:accent5>
       <a:accent6>
-        <a:srgbClr xmlns:mc="http://schemas.openxmlformats.org/markup-compatibility/2006" xmlns:a14="http://schemas.microsoft.com/office/drawing/2010/main" val="F79646" mc:Ignorable=""/>
+        <a:srgbClr val="F79646"/>
       </a:accent6>
       <a:hlink>
-        <a:srgbClr xmlns:mc="http://schemas.openxmlformats.org/markup-compatibility/2006" xmlns:a14="http://schemas.microsoft.com/office/drawing/2010/main" val="0000FF" mc:Ignorable=""/>
+        <a:srgbClr val="0000FF"/>
       </a:hlink>
       <a:folHlink>
-        <a:srgbClr xmlns:mc="http://schemas.openxmlformats.org/markup-compatibility/2006" xmlns:a14="http://schemas.microsoft.com/office/drawing/2010/main" val="800080" mc:Ignorable=""/>
+        <a:srgbClr val="800080"/>
       </a:folHlink>
     </a:clrScheme>
     <a:fontScheme name="Office">
@@ -3206,7 +3206,7 @@
         <a:effectStyle>
           <a:effectLst>
             <a:outerShdw blurRad="40000" dist="20000" dir="5400000" rotWithShape="0">
-              <a:srgbClr xmlns:mc="http://schemas.openxmlformats.org/markup-compatibility/2006" xmlns:a14="http://schemas.microsoft.com/office/drawing/2010/main" val="000000" mc:Ignorable="">
+              <a:srgbClr val="000000">
                 <a:alpha val="38000"/>
               </a:srgbClr>
             </a:outerShdw>
@@ -3215,7 +3215,7 @@
         <a:effectStyle>
           <a:effectLst>
             <a:outerShdw blurRad="40000" dist="23000" dir="5400000" rotWithShape="0">
-              <a:srgbClr xmlns:mc="http://schemas.openxmlformats.org/markup-compatibility/2006" xmlns:a14="http://schemas.microsoft.com/office/drawing/2010/main" val="000000" mc:Ignorable="">
+              <a:srgbClr val="000000">
                 <a:alpha val="35000"/>
               </a:srgbClr>
             </a:outerShdw>
@@ -3224,7 +3224,7 @@
         <a:effectStyle>
           <a:effectLst>
             <a:outerShdw blurRad="40000" dist="23000" dir="5400000" rotWithShape="0">
-              <a:srgbClr xmlns:mc="http://schemas.openxmlformats.org/markup-compatibility/2006" xmlns:a14="http://schemas.microsoft.com/office/drawing/2010/main" val="000000" mc:Ignorable="">
+              <a:srgbClr val="000000">
                 <a:alpha val="35000"/>
               </a:srgbClr>
             </a:outerShdw>

</xml_diff>